<commit_message>
Added section 'user problems that the system solves' and inserted activity diagrams
</commit_message>
<xml_diff>
--- a/analisys.docx
+++ b/analisys.docx
@@ -1,6 +1,6 @@
 
 <file path=word/document.xml><?xml version="1.0" encoding="utf-8"?>
-<w:document xmlns:wpc="http://schemas.microsoft.com/office/word/2010/wordprocessingCanvas" xmlns:cx="http://schemas.microsoft.com/office/drawing/2014/chartex" xmlns:cx1="http://schemas.microsoft.com/office/drawing/2015/9/8/chartex" xmlns:mc="http://schemas.openxmlformats.org/markup-compatibility/2006" xmlns:o="urn:schemas-microsoft-com:office:office" xmlns:r="http://schemas.openxmlformats.org/officeDocument/2006/relationships" xmlns:m="http://schemas.openxmlformats.org/officeDocument/2006/math" xmlns:v="urn:schemas-microsoft-com:vml" xmlns:wp14="http://schemas.microsoft.com/office/word/2010/wordprocessingDrawing" xmlns:wp="http://schemas.openxmlformats.org/drawingml/2006/wordprocessingDrawing" xmlns:w10="urn:schemas-microsoft-com:office:word" xmlns:w="http://schemas.openxmlformats.org/wordprocessingml/2006/main" xmlns:w14="http://schemas.microsoft.com/office/word/2010/wordml" xmlns:w15="http://schemas.microsoft.com/office/word/2012/wordml" xmlns:w16se="http://schemas.microsoft.com/office/word/2015/wordml/symex" xmlns:wpg="http://schemas.microsoft.com/office/word/2010/wordprocessingGroup" xmlns:wpi="http://schemas.microsoft.com/office/word/2010/wordprocessingInk" xmlns:wne="http://schemas.microsoft.com/office/word/2006/wordml" xmlns:wps="http://schemas.microsoft.com/office/word/2010/wordprocessingShape" mc:Ignorable="w14 w15 w16se wp14">
+<w:document xmlns:wpc="http://schemas.microsoft.com/office/word/2010/wordprocessingCanvas" xmlns:mc="http://schemas.openxmlformats.org/markup-compatibility/2006" xmlns:o="urn:schemas-microsoft-com:office:office" xmlns:r="http://schemas.openxmlformats.org/officeDocument/2006/relationships" xmlns:m="http://schemas.openxmlformats.org/officeDocument/2006/math" xmlns:v="urn:schemas-microsoft-com:vml" xmlns:wp14="http://schemas.microsoft.com/office/word/2010/wordprocessingDrawing" xmlns:wp="http://schemas.openxmlformats.org/drawingml/2006/wordprocessingDrawing" xmlns:w10="urn:schemas-microsoft-com:office:word" xmlns:w="http://schemas.openxmlformats.org/wordprocessingml/2006/main" xmlns:w14="http://schemas.microsoft.com/office/word/2010/wordml" xmlns:w15="http://schemas.microsoft.com/office/word/2012/wordml" xmlns:wpg="http://schemas.microsoft.com/office/word/2010/wordprocessingGroup" xmlns:wpi="http://schemas.microsoft.com/office/word/2010/wordprocessingInk" xmlns:wne="http://schemas.microsoft.com/office/word/2006/wordml" xmlns:wps="http://schemas.microsoft.com/office/word/2010/wordprocessingShape" mc:Ignorable="w14 w15 wp14">
   <w:body>
     <w:tbl>
       <w:tblPr>
@@ -36,16 +36,12 @@
           <w:p>
             <w:pPr>
               <w:spacing w:after="0" w:line="240" w:lineRule="auto"/>
-              <w:rPr>
-                <w:lang w:val="bg-BG"/>
-              </w:rPr>
             </w:pPr>
             <w:r>
               <w:rPr>
                 <w:rFonts w:ascii="Arial" w:hAnsi="Arial" w:cs="Arial"/>
                 <w:sz w:val="24"/>
                 <w:szCs w:val="24"/>
-                <w:lang w:val="bg-BG"/>
               </w:rPr>
               <w:t>Задание 4</w:t>
             </w:r>
@@ -69,52 +65,14 @@
                 <w:szCs w:val="24"/>
               </w:rPr>
             </w:pPr>
-            <w:proofErr w:type="spellStart"/>
             <w:r>
               <w:rPr>
                 <w:rFonts w:ascii="Arial" w:hAnsi="Arial" w:cs="Arial"/>
                 <w:sz w:val="24"/>
                 <w:szCs w:val="24"/>
               </w:rPr>
-              <w:t>Анализ</w:t>
+              <w:t>Анализ на потребностите</w:t>
             </w:r>
-            <w:proofErr w:type="spellEnd"/>
-            <w:r>
-              <w:rPr>
-                <w:rFonts w:ascii="Arial" w:hAnsi="Arial" w:cs="Arial"/>
-                <w:sz w:val="24"/>
-                <w:szCs w:val="24"/>
-              </w:rPr>
-              <w:t xml:space="preserve"> </w:t>
-            </w:r>
-            <w:proofErr w:type="spellStart"/>
-            <w:r>
-              <w:rPr>
-                <w:rFonts w:ascii="Arial" w:hAnsi="Arial" w:cs="Arial"/>
-                <w:sz w:val="24"/>
-                <w:szCs w:val="24"/>
-              </w:rPr>
-              <w:t>на</w:t>
-            </w:r>
-            <w:proofErr w:type="spellEnd"/>
-            <w:r>
-              <w:rPr>
-                <w:rFonts w:ascii="Arial" w:hAnsi="Arial" w:cs="Arial"/>
-                <w:sz w:val="24"/>
-                <w:szCs w:val="24"/>
-              </w:rPr>
-              <w:t xml:space="preserve"> </w:t>
-            </w:r>
-            <w:proofErr w:type="spellStart"/>
-            <w:r>
-              <w:rPr>
-                <w:rFonts w:ascii="Arial" w:hAnsi="Arial" w:cs="Arial"/>
-                <w:sz w:val="24"/>
-                <w:szCs w:val="24"/>
-              </w:rPr>
-              <w:t>потребностите</w:t>
-            </w:r>
-            <w:proofErr w:type="spellEnd"/>
           </w:p>
         </w:tc>
       </w:tr>
@@ -145,7 +103,6 @@
                 <w:rFonts w:ascii="Arial" w:hAnsi="Arial" w:cs="Arial"/>
                 <w:sz w:val="24"/>
                 <w:szCs w:val="24"/>
-                <w:lang w:val="bg-BG"/>
               </w:rPr>
               <w:t>Дисциплина</w:t>
             </w:r>
@@ -163,16 +120,12 @@
           <w:p>
             <w:pPr>
               <w:spacing w:after="0" w:line="240" w:lineRule="auto"/>
-              <w:rPr>
-                <w:lang w:val="bg-BG"/>
-              </w:rPr>
             </w:pPr>
             <w:r>
               <w:rPr>
                 <w:rFonts w:ascii="Arial" w:hAnsi="Arial" w:cs="Arial"/>
                 <w:sz w:val="24"/>
                 <w:szCs w:val="24"/>
-                <w:lang w:val="bg-BG"/>
               </w:rPr>
               <w:t>Проектиране на човеко-машинен интерфейс 2017-2018</w:t>
             </w:r>
@@ -238,7 +191,6 @@
                 <w:rFonts w:ascii="Arial" w:hAnsi="Arial" w:cs="Arial"/>
                 <w:sz w:val="24"/>
                 <w:szCs w:val="24"/>
-                <w:lang w:val="bg-BG"/>
               </w:rPr>
               <w:t xml:space="preserve">Участници в проекта </w:t>
             </w:r>
@@ -273,7 +225,6 @@
                 <w:rFonts w:ascii="Arial" w:hAnsi="Arial" w:cs="Arial"/>
                 <w:sz w:val="24"/>
                 <w:szCs w:val="24"/>
-                <w:lang w:val="bg-BG"/>
               </w:rPr>
               <w:t>№</w:t>
             </w:r>
@@ -303,7 +254,6 @@
                 <w:rFonts w:ascii="Arial" w:hAnsi="Arial" w:cs="Arial"/>
                 <w:sz w:val="24"/>
                 <w:szCs w:val="24"/>
-                <w:lang w:val="bg-BG"/>
               </w:rPr>
               <w:t>Име и фамилия</w:t>
             </w:r>
@@ -332,7 +282,6 @@
                 <w:rFonts w:ascii="Arial" w:hAnsi="Arial" w:cs="Arial"/>
                 <w:sz w:val="24"/>
                 <w:szCs w:val="24"/>
-                <w:lang w:val="bg-BG"/>
               </w:rPr>
               <w:t>Факултетен №</w:t>
             </w:r>
@@ -361,7 +310,6 @@
                 <w:rFonts w:ascii="Arial" w:hAnsi="Arial" w:cs="Arial"/>
                 <w:sz w:val="24"/>
                 <w:szCs w:val="24"/>
-                <w:lang w:val="bg-BG"/>
               </w:rPr>
               <w:t>Специалност</w:t>
             </w:r>
@@ -390,7 +338,6 @@
                 <w:rFonts w:ascii="Arial" w:hAnsi="Arial" w:cs="Arial"/>
                 <w:sz w:val="24"/>
                 <w:szCs w:val="24"/>
-                <w:lang w:val="bg-BG"/>
               </w:rPr>
               <w:t>Курс</w:t>
             </w:r>
@@ -424,7 +371,6 @@
                 <w:rFonts w:ascii="Arial" w:hAnsi="Arial" w:cs="Arial"/>
                 <w:sz w:val="24"/>
                 <w:szCs w:val="24"/>
-                <w:lang w:val="bg-BG"/>
               </w:rPr>
               <w:t>1</w:t>
             </w:r>
@@ -453,7 +399,6 @@
                 <w:rFonts w:ascii="Arial" w:hAnsi="Arial" w:cs="Arial"/>
                 <w:sz w:val="24"/>
                 <w:szCs w:val="24"/>
-                <w:lang w:val="bg-BG"/>
               </w:rPr>
               <w:t>Даниел Павлов</w:t>
             </w:r>
@@ -482,7 +427,6 @@
                 <w:color w:val="000000"/>
                 <w:sz w:val="24"/>
                 <w:szCs w:val="24"/>
-                <w:lang w:val="bg-BG"/>
               </w:rPr>
               <w:t>61880</w:t>
             </w:r>
@@ -510,7 +454,6 @@
                 <w:rFonts w:ascii="Arial" w:hAnsi="Arial" w:cs="Arial"/>
                 <w:sz w:val="24"/>
                 <w:szCs w:val="24"/>
-                <w:lang w:val="bg-BG"/>
               </w:rPr>
               <w:t>СИ*</w:t>
             </w:r>
@@ -538,7 +481,6 @@
                 <w:rFonts w:ascii="Arial" w:hAnsi="Arial" w:cs="Arial"/>
                 <w:sz w:val="24"/>
                 <w:szCs w:val="24"/>
-                <w:lang w:val="bg-BG"/>
               </w:rPr>
               <w:t>III</w:t>
             </w:r>
@@ -572,7 +514,6 @@
                 <w:rFonts w:ascii="Arial" w:hAnsi="Arial" w:cs="Arial"/>
                 <w:sz w:val="24"/>
                 <w:szCs w:val="24"/>
-                <w:lang w:val="bg-BG"/>
               </w:rPr>
               <w:t>2</w:t>
             </w:r>
@@ -601,7 +542,6 @@
                 <w:rFonts w:ascii="Arial" w:hAnsi="Arial" w:cs="Arial"/>
                 <w:sz w:val="24"/>
                 <w:szCs w:val="24"/>
-                <w:lang w:val="bg-BG"/>
               </w:rPr>
               <w:t>Цветелин Пантев</w:t>
             </w:r>
@@ -630,7 +570,6 @@
                 <w:color w:val="000000"/>
                 <w:sz w:val="24"/>
                 <w:szCs w:val="24"/>
-                <w:lang w:val="bg-BG"/>
               </w:rPr>
               <w:t>61913</w:t>
             </w:r>
@@ -647,16 +586,12 @@
           <w:p>
             <w:pPr>
               <w:spacing w:after="0" w:line="240" w:lineRule="auto"/>
-              <w:rPr>
-                <w:lang w:val="bg-BG"/>
-              </w:rPr>
             </w:pPr>
             <w:r>
               <w:rPr>
                 <w:rFonts w:ascii="Arial" w:hAnsi="Arial" w:cs="Arial"/>
                 <w:sz w:val="24"/>
                 <w:szCs w:val="24"/>
-                <w:lang w:val="bg-BG"/>
               </w:rPr>
               <w:t>СИ*</w:t>
             </w:r>
@@ -684,7 +619,6 @@
                 <w:rFonts w:ascii="Arial" w:hAnsi="Arial" w:cs="Arial"/>
                 <w:sz w:val="24"/>
                 <w:szCs w:val="24"/>
-                <w:lang w:val="bg-BG"/>
               </w:rPr>
               <w:t>III</w:t>
             </w:r>
@@ -718,7 +652,6 @@
                 <w:rFonts w:ascii="Arial" w:hAnsi="Arial" w:cs="Arial"/>
                 <w:sz w:val="24"/>
                 <w:szCs w:val="24"/>
-                <w:lang w:val="bg-BG"/>
               </w:rPr>
               <w:t>3</w:t>
             </w:r>
@@ -747,7 +680,6 @@
                 <w:rFonts w:ascii="Arial" w:hAnsi="Arial" w:cs="Arial"/>
                 <w:sz w:val="24"/>
                 <w:szCs w:val="24"/>
-                <w:lang w:val="bg-BG"/>
               </w:rPr>
               <w:t>Владислав Тимофеев</w:t>
             </w:r>
@@ -764,16 +696,12 @@
           <w:p>
             <w:pPr>
               <w:spacing w:after="0" w:line="240" w:lineRule="auto"/>
-              <w:rPr>
-                <w:lang w:val="bg-BG"/>
-              </w:rPr>
             </w:pPr>
             <w:r>
               <w:rPr>
                 <w:rFonts w:ascii="Arial" w:hAnsi="Arial" w:cs="Arial"/>
                 <w:sz w:val="24"/>
                 <w:szCs w:val="24"/>
-                <w:lang w:val="bg-BG"/>
               </w:rPr>
               <w:t>855271</w:t>
             </w:r>
@@ -801,7 +729,6 @@
                 <w:rFonts w:ascii="Arial" w:hAnsi="Arial" w:cs="Arial"/>
                 <w:sz w:val="24"/>
                 <w:szCs w:val="24"/>
-                <w:lang w:val="bg-BG"/>
               </w:rPr>
               <w:t>СИ*</w:t>
             </w:r>
@@ -829,7 +756,6 @@
                 <w:rFonts w:ascii="Arial" w:hAnsi="Arial" w:cs="Arial"/>
                 <w:sz w:val="24"/>
                 <w:szCs w:val="24"/>
-                <w:lang w:val="bg-BG"/>
               </w:rPr>
               <w:t>III</w:t>
             </w:r>
@@ -851,36 +777,8 @@
           <w:sz w:val="18"/>
           <w:szCs w:val="24"/>
         </w:rPr>
-        <w:t xml:space="preserve">* СИ = </w:t>
-      </w:r>
-      <w:proofErr w:type="spellStart"/>
-      <w:r>
-        <w:rPr>
-          <w:rFonts w:ascii="Arial" w:hAnsi="Arial" w:cs="Arial"/>
-          <w:sz w:val="18"/>
-          <w:szCs w:val="24"/>
-        </w:rPr>
-        <w:t>Софтуерно</w:t>
-      </w:r>
-      <w:proofErr w:type="spellEnd"/>
-      <w:r>
-        <w:rPr>
-          <w:rFonts w:ascii="Arial" w:hAnsi="Arial" w:cs="Arial"/>
-          <w:sz w:val="18"/>
-          <w:szCs w:val="24"/>
-        </w:rPr>
-        <w:t xml:space="preserve"> </w:t>
-      </w:r>
-      <w:proofErr w:type="spellStart"/>
-      <w:r>
-        <w:rPr>
-          <w:rFonts w:ascii="Arial" w:hAnsi="Arial" w:cs="Arial"/>
-          <w:sz w:val="18"/>
-          <w:szCs w:val="24"/>
-        </w:rPr>
-        <w:t>инженерство</w:t>
-      </w:r>
-      <w:proofErr w:type="spellEnd"/>
+        <w:t>* СИ = Софтуерно инженерство</w:t>
+      </w:r>
     </w:p>
     <w:tbl>
       <w:tblPr>
@@ -923,7 +821,6 @@
                 <w:rFonts w:ascii="Arial" w:hAnsi="Arial" w:cs="Arial"/>
                 <w:sz w:val="24"/>
                 <w:szCs w:val="24"/>
-                <w:lang w:val="bg-BG"/>
               </w:rPr>
               <w:t>Име на група</w:t>
             </w:r>
@@ -941,16 +838,12 @@
           <w:p>
             <w:pPr>
               <w:spacing w:after="0" w:line="240" w:lineRule="auto"/>
-              <w:rPr>
-                <w:lang w:val="bg-BG"/>
-              </w:rPr>
             </w:pPr>
             <w:r>
               <w:rPr>
                 <w:rFonts w:ascii="Arial" w:hAnsi="Arial" w:cs="Arial"/>
                 <w:sz w:val="24"/>
                 <w:szCs w:val="24"/>
-                <w:lang w:val="bg-BG"/>
               </w:rPr>
               <w:t>HCI_2018_Z4</w:t>
             </w:r>
@@ -959,7 +852,6 @@
                 <w:rFonts w:ascii="Arial" w:hAnsi="Arial" w:cs="Arial"/>
                 <w:sz w:val="24"/>
                 <w:szCs w:val="24"/>
-                <w:lang w:val="bg-BG"/>
               </w:rPr>
               <w:t>_61880_61913_855271</w:t>
             </w:r>
@@ -1015,7 +907,6 @@
                 <w:rFonts w:ascii="Arial" w:hAnsi="Arial" w:cs="Arial"/>
                 <w:sz w:val="24"/>
                 <w:szCs w:val="24"/>
-                <w:lang w:val="bg-BG"/>
               </w:rPr>
               <w:t>Име на проекта</w:t>
             </w:r>
@@ -1033,16 +924,12 @@
           <w:p>
             <w:pPr>
               <w:spacing w:before="120" w:after="0" w:line="240" w:lineRule="auto"/>
-              <w:rPr>
-                <w:lang w:val="bg-BG"/>
-              </w:rPr>
             </w:pPr>
             <w:r>
               <w:rPr>
                 <w:rFonts w:ascii="Arial" w:hAnsi="Arial" w:cs="Arial"/>
                 <w:sz w:val="24"/>
                 <w:szCs w:val="24"/>
-                <w:lang w:val="bg-BG"/>
               </w:rPr>
               <w:t>Система за планиране и провеждане на пътуване</w:t>
             </w:r>
@@ -1068,28 +955,10 @@
       <w:pPr>
         <w:pStyle w:val="Heading1"/>
       </w:pPr>
-      <w:proofErr w:type="spellStart"/>
       <w:r>
         <w:lastRenderedPageBreak/>
-        <w:t>Основни</w:t>
-      </w:r>
-      <w:proofErr w:type="spellEnd"/>
-      <w:r>
-        <w:t xml:space="preserve"> </w:t>
-      </w:r>
-      <w:proofErr w:type="spellStart"/>
-      <w:r>
-        <w:t>цели</w:t>
-      </w:r>
-      <w:proofErr w:type="spellEnd"/>
-      <w:r>
-        <w:t xml:space="preserve"> и </w:t>
-      </w:r>
-      <w:proofErr w:type="spellStart"/>
-      <w:r>
-        <w:t>задачи</w:t>
-      </w:r>
-      <w:proofErr w:type="spellEnd"/>
+        <w:t>Основни цели и задачи</w:t>
+      </w:r>
     </w:p>
     <w:p>
       <w:pPr>
@@ -1150,63 +1019,13 @@
           <w:lang w:val="ru-RU"/>
         </w:rPr>
       </w:pPr>
-      <w:proofErr w:type="spellStart"/>
       <w:r>
         <w:rPr>
           <w:rFonts w:ascii="Arial" w:hAnsi="Arial" w:cs="Arial"/>
           <w:lang w:val="ru-RU"/>
         </w:rPr>
-        <w:t>Улесняване</w:t>
-      </w:r>
-      <w:proofErr w:type="spellEnd"/>
-      <w:r>
-        <w:rPr>
-          <w:rFonts w:ascii="Arial" w:hAnsi="Arial" w:cs="Arial"/>
-          <w:lang w:val="ru-RU"/>
-        </w:rPr>
-        <w:t xml:space="preserve"> на </w:t>
-      </w:r>
-      <w:proofErr w:type="spellStart"/>
-      <w:r>
-        <w:rPr>
-          <w:rFonts w:ascii="Arial" w:hAnsi="Arial" w:cs="Arial"/>
-          <w:lang w:val="ru-RU"/>
-        </w:rPr>
-        <w:t>процес</w:t>
-      </w:r>
-      <w:proofErr w:type="spellEnd"/>
-      <w:r>
-        <w:rPr>
-          <w:rFonts w:ascii="Arial" w:hAnsi="Arial" w:cs="Arial"/>
-          <w:lang w:val="ru-RU"/>
-        </w:rPr>
-        <w:t xml:space="preserve"> за </w:t>
-      </w:r>
-      <w:proofErr w:type="spellStart"/>
-      <w:r>
-        <w:rPr>
-          <w:rFonts w:ascii="Arial" w:hAnsi="Arial" w:cs="Arial"/>
-          <w:lang w:val="ru-RU"/>
-        </w:rPr>
-        <w:t>планиране</w:t>
-      </w:r>
-      <w:proofErr w:type="spellEnd"/>
-      <w:r>
-        <w:rPr>
-          <w:rFonts w:ascii="Arial" w:hAnsi="Arial" w:cs="Arial"/>
-          <w:lang w:val="ru-RU"/>
-        </w:rPr>
-        <w:t xml:space="preserve"> на </w:t>
-      </w:r>
-      <w:proofErr w:type="spellStart"/>
-      <w:r>
-        <w:rPr>
-          <w:rFonts w:ascii="Arial" w:hAnsi="Arial" w:cs="Arial"/>
-          <w:lang w:val="ru-RU"/>
-        </w:rPr>
-        <w:t>пътувания</w:t>
-      </w:r>
-      <w:proofErr w:type="spellEnd"/>
+        <w:t>Улесняване на процес за планиране на пътувания</w:t>
+      </w:r>
     </w:p>
     <w:p>
       <w:pPr>
@@ -1221,47 +1040,13 @@
           <w:lang w:val="ru-RU"/>
         </w:rPr>
       </w:pPr>
-      <w:proofErr w:type="spellStart"/>
       <w:r>
         <w:rPr>
           <w:rFonts w:ascii="Arial" w:hAnsi="Arial" w:cs="Arial"/>
           <w:lang w:val="ru-RU"/>
         </w:rPr>
-        <w:t>Спестяване</w:t>
-      </w:r>
-      <w:proofErr w:type="spellEnd"/>
-      <w:r>
-        <w:rPr>
-          <w:rFonts w:ascii="Arial" w:hAnsi="Arial" w:cs="Arial"/>
-          <w:lang w:val="ru-RU"/>
-        </w:rPr>
-        <w:t xml:space="preserve"> на </w:t>
-      </w:r>
-      <w:proofErr w:type="spellStart"/>
-      <w:r>
-        <w:rPr>
-          <w:rFonts w:ascii="Arial" w:hAnsi="Arial" w:cs="Arial"/>
-          <w:lang w:val="ru-RU"/>
-        </w:rPr>
-        <w:t>време</w:t>
-      </w:r>
-      <w:proofErr w:type="spellEnd"/>
-      <w:r>
-        <w:rPr>
-          <w:rFonts w:ascii="Arial" w:hAnsi="Arial" w:cs="Arial"/>
-          <w:lang w:val="ru-RU"/>
-        </w:rPr>
-        <w:t xml:space="preserve"> </w:t>
-      </w:r>
-      <w:proofErr w:type="gramStart"/>
-      <w:r>
-        <w:rPr>
-          <w:rFonts w:ascii="Arial" w:hAnsi="Arial" w:cs="Arial"/>
-          <w:lang w:val="ru-RU"/>
-        </w:rPr>
-        <w:t>на потребители</w:t>
-      </w:r>
-      <w:proofErr w:type="gramEnd"/>
+        <w:t>Спестяване на време на потребители</w:t>
+      </w:r>
     </w:p>
     <w:p>
       <w:pPr>
@@ -1276,31 +1061,13 @@
           <w:lang w:val="ru-RU"/>
         </w:rPr>
       </w:pPr>
-      <w:proofErr w:type="spellStart"/>
       <w:r>
         <w:rPr>
           <w:rFonts w:ascii="Arial" w:hAnsi="Arial" w:cs="Arial"/>
           <w:lang w:val="ru-RU"/>
         </w:rPr>
-        <w:t>Спестяване</w:t>
-      </w:r>
-      <w:proofErr w:type="spellEnd"/>
-      <w:r>
-        <w:rPr>
-          <w:rFonts w:ascii="Arial" w:hAnsi="Arial" w:cs="Arial"/>
-          <w:lang w:val="ru-RU"/>
-        </w:rPr>
-        <w:t xml:space="preserve"> на пари на </w:t>
-      </w:r>
-      <w:proofErr w:type="spellStart"/>
-      <w:r>
-        <w:rPr>
-          <w:rFonts w:ascii="Arial" w:hAnsi="Arial" w:cs="Arial"/>
-          <w:lang w:val="ru-RU"/>
-        </w:rPr>
-        <w:t>потребителите</w:t>
-      </w:r>
-      <w:proofErr w:type="spellEnd"/>
+        <w:t>Спестяване на пари на потребителите</w:t>
+      </w:r>
     </w:p>
     <w:p>
       <w:pPr>
@@ -1315,101 +1082,12 @@
           <w:lang w:val="ru-RU"/>
         </w:rPr>
       </w:pPr>
-      <w:proofErr w:type="spellStart"/>
       <w:r>
         <w:rPr>
           <w:rFonts w:ascii="Arial" w:hAnsi="Arial" w:cs="Arial"/>
           <w:lang w:val="ru-RU"/>
         </w:rPr>
-        <w:t>Подобряване</w:t>
-      </w:r>
-      <w:proofErr w:type="spellEnd"/>
-      <w:r>
-        <w:rPr>
-          <w:rFonts w:ascii="Arial" w:hAnsi="Arial" w:cs="Arial"/>
-          <w:lang w:val="ru-RU"/>
-        </w:rPr>
-        <w:t xml:space="preserve"> на </w:t>
-      </w:r>
-      <w:proofErr w:type="spellStart"/>
-      <w:r>
-        <w:rPr>
-          <w:rFonts w:ascii="Arial" w:hAnsi="Arial" w:cs="Arial"/>
-          <w:lang w:val="ru-RU"/>
-        </w:rPr>
-        <w:t>самият</w:t>
-      </w:r>
-      <w:proofErr w:type="spellEnd"/>
-      <w:r>
-        <w:rPr>
-          <w:rFonts w:ascii="Arial" w:hAnsi="Arial" w:cs="Arial"/>
-          <w:lang w:val="ru-RU"/>
-        </w:rPr>
-        <w:t xml:space="preserve"> </w:t>
-      </w:r>
-      <w:proofErr w:type="spellStart"/>
-      <w:r>
-        <w:rPr>
-          <w:rFonts w:ascii="Arial" w:hAnsi="Arial" w:cs="Arial"/>
-          <w:lang w:val="ru-RU"/>
-        </w:rPr>
-        <w:t>процес</w:t>
-      </w:r>
-      <w:proofErr w:type="spellEnd"/>
-      <w:r>
-        <w:rPr>
-          <w:rFonts w:ascii="Arial" w:hAnsi="Arial" w:cs="Arial"/>
-          <w:lang w:val="ru-RU"/>
-        </w:rPr>
-        <w:t xml:space="preserve"> на </w:t>
-      </w:r>
-      <w:proofErr w:type="spellStart"/>
-      <w:r>
-        <w:rPr>
-          <w:rFonts w:ascii="Arial" w:hAnsi="Arial" w:cs="Arial"/>
-          <w:lang w:val="ru-RU"/>
-        </w:rPr>
-        <w:t>пътуване</w:t>
-      </w:r>
-      <w:proofErr w:type="spellEnd"/>
-      <w:r>
-        <w:rPr>
-          <w:rFonts w:ascii="Arial" w:hAnsi="Arial" w:cs="Arial"/>
-          <w:lang w:val="ru-RU"/>
-        </w:rPr>
-        <w:t xml:space="preserve"> чрез </w:t>
-      </w:r>
-      <w:proofErr w:type="spellStart"/>
-      <w:r>
-        <w:rPr>
-          <w:rFonts w:ascii="Arial" w:hAnsi="Arial" w:cs="Arial"/>
-          <w:lang w:val="ru-RU"/>
-        </w:rPr>
-        <w:t>използване</w:t>
-      </w:r>
-      <w:proofErr w:type="spellEnd"/>
-      <w:r>
-        <w:rPr>
-          <w:rFonts w:ascii="Arial" w:hAnsi="Arial" w:cs="Arial"/>
-          <w:lang w:val="ru-RU"/>
-        </w:rPr>
-        <w:t xml:space="preserve"> </w:t>
-      </w:r>
-      <w:proofErr w:type="spellStart"/>
-      <w:r>
-        <w:rPr>
-          <w:rFonts w:ascii="Arial" w:hAnsi="Arial" w:cs="Arial"/>
-          <w:lang w:val="ru-RU"/>
-        </w:rPr>
-        <w:t>съвременни</w:t>
-      </w:r>
-      <w:proofErr w:type="spellEnd"/>
-      <w:r>
-        <w:rPr>
-          <w:rFonts w:ascii="Arial" w:hAnsi="Arial" w:cs="Arial"/>
-          <w:lang w:val="ru-RU"/>
-        </w:rPr>
-        <w:t xml:space="preserve"> технологии</w:t>
+        <w:t>Подобряване на самият процес на пътуване чрез използване съвременни технологии</w:t>
       </w:r>
     </w:p>
     <w:p>
@@ -1425,63 +1103,28 @@
           <w:lang w:val="ru-RU"/>
         </w:rPr>
       </w:pPr>
-      <w:proofErr w:type="spellStart"/>
       <w:r>
         <w:rPr>
           <w:rFonts w:ascii="Arial" w:hAnsi="Arial" w:cs="Arial"/>
           <w:lang w:val="ru-RU"/>
         </w:rPr>
-        <w:t>Подобряване</w:t>
-      </w:r>
-      <w:proofErr w:type="spellEnd"/>
+        <w:t xml:space="preserve">Подобряване на </w:t>
+      </w:r>
       <w:r>
         <w:rPr>
           <w:rFonts w:ascii="Arial" w:hAnsi="Arial" w:cs="Arial"/>
           <w:lang w:val="ru-RU"/>
         </w:rPr>
-        <w:t xml:space="preserve"> на </w:t>
-      </w:r>
-      <w:r>
-        <w:rPr>
-          <w:rFonts w:ascii="Arial" w:hAnsi="Arial" w:cs="Arial"/>
-          <w:lang w:val="ru-RU"/>
-        </w:rPr>
-        <w:t xml:space="preserve">качество на услуги на </w:t>
-      </w:r>
-      <w:proofErr w:type="spellStart"/>
-      <w:r>
-        <w:rPr>
-          <w:rFonts w:ascii="Arial" w:hAnsi="Arial" w:cs="Arial"/>
-          <w:lang w:val="ru-RU"/>
-        </w:rPr>
-        <w:t>фирми</w:t>
-      </w:r>
-      <w:proofErr w:type="spellEnd"/>
-      <w:r>
-        <w:rPr>
-          <w:rFonts w:ascii="Arial" w:hAnsi="Arial" w:cs="Arial"/>
-          <w:lang w:val="ru-RU"/>
-        </w:rPr>
-        <w:t xml:space="preserve"> чрез здрава конкуренция</w:t>
+        <w:t>качество на услуги на фирми чрез здрава конкуренция</w:t>
       </w:r>
     </w:p>
     <w:p>
       <w:pPr>
         <w:pStyle w:val="Heading1"/>
       </w:pPr>
-      <w:proofErr w:type="spellStart"/>
-      <w:r>
-        <w:t>Целева</w:t>
-      </w:r>
-      <w:proofErr w:type="spellEnd"/>
-      <w:r>
-        <w:t xml:space="preserve"> </w:t>
-      </w:r>
-      <w:proofErr w:type="spellStart"/>
-      <w:r>
-        <w:t>група</w:t>
-      </w:r>
-      <w:proofErr w:type="spellEnd"/>
+      <w:r>
+        <w:t>Целева група</w:t>
+      </w:r>
     </w:p>
     <w:p>
       <w:pPr>
@@ -1686,7 +1329,6 @@
           <w:rFonts w:ascii="Arial" w:hAnsi="Arial" w:cs="Arial"/>
           <w:lang w:val="bg-BG"/>
         </w:rPr>
-        <w:lastRenderedPageBreak/>
         <w:t>автоматизиран начин за търсене и плащане на осигуровки, билети, хотел, кола под наем, такси</w:t>
       </w:r>
     </w:p>
@@ -1804,6 +1446,7 @@
           <w:rFonts w:ascii="Arial" w:hAnsi="Arial" w:cs="Arial"/>
           <w:lang w:val="bg-BG"/>
         </w:rPr>
+        <w:lastRenderedPageBreak/>
         <w:t>По-бърза организация на пътуване</w:t>
       </w:r>
     </w:p>
@@ -1947,44 +1590,335 @@
         <w:rPr>
           <w:lang w:val="ru-RU"/>
         </w:rPr>
-        <w:t xml:space="preserve">Анализ на </w:t>
-      </w:r>
-      <w:proofErr w:type="spellStart"/>
-      <w:r>
+        <w:t>Анализ на нуждите (потребностите) на потребители</w:t>
+      </w:r>
+    </w:p>
+    <w:p>
+      <w:pPr>
+        <w:pStyle w:val="Heading2"/>
         <w:rPr>
           <w:lang w:val="ru-RU"/>
         </w:rPr>
-        <w:t>нуждите</w:t>
-      </w:r>
-      <w:proofErr w:type="spellEnd"/>
+      </w:pPr>
       <w:r>
         <w:rPr>
           <w:lang w:val="ru-RU"/>
         </w:rPr>
-        <w:t xml:space="preserve"> (</w:t>
-      </w:r>
-      <w:proofErr w:type="spellStart"/>
-      <w:r>
+        <w:t>Проблеми на потребителите</w:t>
+      </w:r>
+    </w:p>
+    <w:p>
+      <w:pPr>
+        <w:pStyle w:val="Heading2"/>
+        <w:numPr>
+          <w:ilvl w:val="0"/>
+          <w:numId w:val="0"/>
+        </w:numPr>
+        <w:ind w:left="720"/>
+        <w:rPr>
+          <w:color w:val="auto"/>
+          <w:lang w:val="bg-BG"/>
+        </w:rPr>
+      </w:pPr>
+      <w:r>
+        <w:rPr>
+          <w:color w:val="auto"/>
+          <w:lang w:val="bg-BG"/>
+        </w:rPr>
+        <w:t>Организиране на пътуване</w:t>
+      </w:r>
+    </w:p>
+    <w:p>
+      <w:pPr>
+        <w:pStyle w:val="Heading2"/>
+        <w:numPr>
+          <w:ilvl w:val="1"/>
+          <w:numId w:val="12"/>
+        </w:numPr>
+        <w:rPr>
+          <w:color w:val="auto"/>
+          <w:lang w:val="bg-BG"/>
+        </w:rPr>
+      </w:pPr>
+      <w:r>
+        <w:rPr>
+          <w:color w:val="auto"/>
+          <w:lang w:val="bg-BG"/>
+        </w:rPr>
+        <w:t>копуване на билети</w:t>
+      </w:r>
+    </w:p>
+    <w:p>
+      <w:pPr>
+        <w:pStyle w:val="Heading2"/>
+        <w:numPr>
+          <w:ilvl w:val="1"/>
+          <w:numId w:val="12"/>
+        </w:numPr>
+        <w:rPr>
+          <w:color w:val="auto"/>
+          <w:lang w:val="bg-BG"/>
+        </w:rPr>
+      </w:pPr>
+      <w:r>
+        <w:rPr>
+          <w:color w:val="auto"/>
+          <w:lang w:val="bg-BG"/>
+        </w:rPr>
+        <w:t>резервиране на услуги</w:t>
+      </w:r>
+    </w:p>
+    <w:p>
+      <w:pPr>
+        <w:pStyle w:val="Heading2"/>
+        <w:numPr>
+          <w:ilvl w:val="2"/>
+          <w:numId w:val="12"/>
+        </w:numPr>
+        <w:rPr>
+          <w:color w:val="auto"/>
+          <w:lang w:val="bg-BG"/>
+        </w:rPr>
+      </w:pPr>
+      <w:r>
+        <w:rPr>
+          <w:color w:val="auto"/>
+          <w:lang w:val="bg-BG"/>
+        </w:rPr>
+        <w:t>хотел</w:t>
+      </w:r>
+    </w:p>
+    <w:p>
+      <w:pPr>
+        <w:pStyle w:val="Heading2"/>
+        <w:numPr>
+          <w:ilvl w:val="2"/>
+          <w:numId w:val="12"/>
+        </w:numPr>
+        <w:rPr>
+          <w:color w:val="auto"/>
+          <w:lang w:val="bg-BG"/>
+        </w:rPr>
+      </w:pPr>
+      <w:r>
+        <w:rPr>
+          <w:color w:val="auto"/>
+          <w:lang w:val="bg-BG"/>
+        </w:rPr>
+        <w:t>застраховка</w:t>
+      </w:r>
+    </w:p>
+    <w:p>
+      <w:pPr>
+        <w:pStyle w:val="Heading2"/>
+        <w:numPr>
+          <w:ilvl w:val="2"/>
+          <w:numId w:val="12"/>
+        </w:numPr>
+        <w:rPr>
+          <w:color w:val="auto"/>
+        </w:rPr>
+      </w:pPr>
+      <w:r>
+        <w:rPr>
+          <w:color w:val="auto"/>
+        </w:rPr>
+        <w:t>rent a car</w:t>
+      </w:r>
+    </w:p>
+    <w:p>
+      <w:pPr>
+        <w:pStyle w:val="Heading2"/>
+        <w:numPr>
+          <w:ilvl w:val="2"/>
+          <w:numId w:val="12"/>
+        </w:numPr>
+        <w:rPr>
+          <w:color w:val="auto"/>
+          <w:lang w:val="bg-BG"/>
+        </w:rPr>
+      </w:pPr>
+      <w:r>
+        <w:rPr>
+          <w:color w:val="auto"/>
+          <w:lang w:val="bg-BG"/>
+        </w:rPr>
+        <w:t>екскурзовод</w:t>
+      </w:r>
+    </w:p>
+    <w:p>
+      <w:pPr>
+        <w:pStyle w:val="Heading2"/>
+        <w:numPr>
+          <w:ilvl w:val="2"/>
+          <w:numId w:val="12"/>
+        </w:numPr>
+        <w:rPr>
+          <w:color w:val="auto"/>
+          <w:lang w:val="bg-BG"/>
+        </w:rPr>
+      </w:pPr>
+      <w:r>
+        <w:rPr>
+          <w:color w:val="auto"/>
+          <w:lang w:val="bg-BG"/>
+        </w:rPr>
+        <w:t>преводач</w:t>
+      </w:r>
+    </w:p>
+    <w:p>
+      <w:pPr>
+        <w:pStyle w:val="Heading2"/>
+        <w:numPr>
+          <w:ilvl w:val="1"/>
+          <w:numId w:val="12"/>
+        </w:numPr>
+        <w:rPr>
+          <w:color w:val="auto"/>
+          <w:lang w:val="bg-BG"/>
+        </w:rPr>
+      </w:pPr>
+      <w:r>
+        <w:rPr>
+          <w:color w:val="auto"/>
+          <w:lang w:val="bg-BG"/>
+        </w:rPr>
+        <w:t>пътуване с други хора</w:t>
+      </w:r>
+    </w:p>
+    <w:p>
+      <w:pPr>
+        <w:pStyle w:val="Heading2"/>
+        <w:numPr>
+          <w:ilvl w:val="1"/>
+          <w:numId w:val="12"/>
+        </w:numPr>
+        <w:rPr>
+          <w:color w:val="auto"/>
+          <w:lang w:val="bg-BG"/>
+        </w:rPr>
+      </w:pPr>
+      <w:r>
+        <w:rPr>
+          <w:color w:val="auto"/>
+          <w:lang w:val="bg-BG"/>
+        </w:rPr>
+        <w:t>напомняния / нотификации</w:t>
+      </w:r>
+    </w:p>
+    <w:p>
+      <w:pPr>
+        <w:pStyle w:val="Heading2"/>
+        <w:numPr>
+          <w:ilvl w:val="1"/>
+          <w:numId w:val="12"/>
+        </w:numPr>
+        <w:rPr>
+          <w:color w:val="auto"/>
+          <w:lang w:val="bg-BG"/>
+        </w:rPr>
+      </w:pPr>
+      <w:r>
+        <w:rPr>
+          <w:color w:val="auto"/>
+        </w:rPr>
+        <w:t xml:space="preserve">GPS </w:t>
+      </w:r>
+      <w:r>
+        <w:rPr>
+          <w:color w:val="auto"/>
+          <w:lang w:val="bg-BG"/>
+        </w:rPr>
+        <w:t>карти с маршрути</w:t>
+      </w:r>
+    </w:p>
+    <w:p>
+      <w:pPr>
+        <w:pStyle w:val="Heading2"/>
+        <w:numPr>
+          <w:ilvl w:val="1"/>
+          <w:numId w:val="12"/>
+        </w:numPr>
+        <w:rPr>
+          <w:color w:val="auto"/>
+          <w:lang w:val="bg-BG"/>
+        </w:rPr>
+      </w:pPr>
+      <w:r>
+        <w:rPr>
+          <w:color w:val="auto"/>
+          <w:lang w:val="bg-BG"/>
+        </w:rPr>
+        <w:t>календар с дейностите</w:t>
+      </w:r>
+    </w:p>
+    <w:p>
+      <w:pPr>
+        <w:pStyle w:val="Heading2"/>
+        <w:numPr>
+          <w:ilvl w:val="1"/>
+          <w:numId w:val="12"/>
+        </w:numPr>
+        <w:rPr>
+          <w:color w:val="auto"/>
+          <w:lang w:val="bg-BG"/>
+        </w:rPr>
+      </w:pPr>
+      <w:r>
+        <w:rPr>
+          <w:color w:val="auto"/>
+          <w:lang w:val="bg-BG"/>
+        </w:rPr>
+        <w:t>плащане на 1 място и то наведнъж</w:t>
+      </w:r>
+    </w:p>
+    <w:p>
+      <w:pPr>
+        <w:pStyle w:val="Heading2"/>
+        <w:numPr>
+          <w:ilvl w:val="1"/>
+          <w:numId w:val="12"/>
+        </w:numPr>
+        <w:rPr>
+          <w:color w:val="auto"/>
+          <w:lang w:val="bg-BG"/>
+        </w:rPr>
+      </w:pPr>
+      <w:r>
+        <w:rPr>
+          <w:color w:val="auto"/>
+          <w:lang w:val="bg-BG"/>
+        </w:rPr>
+        <w:t>предварително генерирани сценарии</w:t>
+      </w:r>
+    </w:p>
+    <w:p>
+      <w:pPr>
+        <w:pStyle w:val="Heading2"/>
         <w:rPr>
           <w:lang w:val="ru-RU"/>
         </w:rPr>
-        <w:t>потребностите</w:t>
-      </w:r>
-      <w:proofErr w:type="spellEnd"/>
+      </w:pPr>
       <w:r>
         <w:rPr>
           <w:lang w:val="ru-RU"/>
         </w:rPr>
-        <w:t xml:space="preserve">) </w:t>
-      </w:r>
-      <w:proofErr w:type="gramStart"/>
-      <w:r>
+        <w:t>Нови възможности след върви прототип</w:t>
+      </w:r>
+    </w:p>
+    <w:p>
+      <w:pPr>
+        <w:pStyle w:val="Heading1"/>
         <w:rPr>
           <w:lang w:val="ru-RU"/>
         </w:rPr>
-        <w:t>на потребители</w:t>
-      </w:r>
-      <w:proofErr w:type="gramEnd"/>
+      </w:pPr>
+      <w:r>
+        <w:rPr>
+          <w:lang w:val="ru-RU"/>
+        </w:rPr>
+        <w:t>Изисквания към системата</w:t>
+      </w:r>
     </w:p>
     <w:p>
       <w:pPr>
@@ -1993,130 +1927,12 @@
           <w:lang w:val="ru-RU"/>
         </w:rPr>
       </w:pPr>
-      <w:proofErr w:type="spellStart"/>
       <w:r>
         <w:rPr>
           <w:lang w:val="ru-RU"/>
         </w:rPr>
-        <w:t>Проблеми</w:t>
-      </w:r>
-      <w:proofErr w:type="spellEnd"/>
-      <w:r>
-        <w:rPr>
-          <w:lang w:val="ru-RU"/>
-        </w:rPr>
-        <w:t xml:space="preserve"> на </w:t>
-      </w:r>
-      <w:proofErr w:type="spellStart"/>
-      <w:r>
-        <w:rPr>
-          <w:lang w:val="ru-RU"/>
-        </w:rPr>
-        <w:t>потребителите</w:t>
-      </w:r>
-      <w:proofErr w:type="spellEnd"/>
-    </w:p>
-    <w:p>
-      <w:pPr>
-        <w:pStyle w:val="Heading2"/>
-        <w:rPr>
-          <w:lang w:val="ru-RU"/>
-        </w:rPr>
-      </w:pPr>
-      <w:r>
-        <w:rPr>
-          <w:lang w:val="ru-RU"/>
-        </w:rPr>
-        <w:t xml:space="preserve">Нови </w:t>
-      </w:r>
-      <w:proofErr w:type="spellStart"/>
-      <w:r>
-        <w:rPr>
-          <w:lang w:val="ru-RU"/>
-        </w:rPr>
-        <w:t>възможности</w:t>
-      </w:r>
-      <w:proofErr w:type="spellEnd"/>
-      <w:r>
-        <w:rPr>
-          <w:lang w:val="ru-RU"/>
-        </w:rPr>
-        <w:t xml:space="preserve"> след </w:t>
-      </w:r>
-      <w:proofErr w:type="spellStart"/>
-      <w:r>
-        <w:rPr>
-          <w:lang w:val="ru-RU"/>
-        </w:rPr>
-        <w:t>върви</w:t>
-      </w:r>
-      <w:proofErr w:type="spellEnd"/>
-      <w:r>
-        <w:rPr>
-          <w:lang w:val="ru-RU"/>
-        </w:rPr>
-        <w:t xml:space="preserve"> прототип</w:t>
-      </w:r>
-    </w:p>
-    <w:p>
-      <w:pPr>
-        <w:pStyle w:val="Heading1"/>
-        <w:rPr>
-          <w:lang w:val="ru-RU"/>
-        </w:rPr>
-      </w:pPr>
-      <w:proofErr w:type="spellStart"/>
-      <w:r>
-        <w:rPr>
-          <w:lang w:val="ru-RU"/>
-        </w:rPr>
-        <w:t>Изисквания</w:t>
-      </w:r>
-      <w:proofErr w:type="spellEnd"/>
-      <w:r>
-        <w:rPr>
-          <w:lang w:val="ru-RU"/>
-        </w:rPr>
-        <w:t xml:space="preserve"> </w:t>
-      </w:r>
-      <w:proofErr w:type="spellStart"/>
-      <w:r>
-        <w:rPr>
-          <w:lang w:val="ru-RU"/>
-        </w:rPr>
-        <w:t>към</w:t>
-      </w:r>
-      <w:proofErr w:type="spellEnd"/>
-      <w:r>
-        <w:rPr>
-          <w:lang w:val="ru-RU"/>
-        </w:rPr>
-        <w:t xml:space="preserve"> </w:t>
-      </w:r>
-      <w:proofErr w:type="spellStart"/>
-      <w:r>
-        <w:rPr>
-          <w:lang w:val="ru-RU"/>
-        </w:rPr>
-        <w:t>системата</w:t>
-      </w:r>
-      <w:proofErr w:type="spellEnd"/>
-    </w:p>
-    <w:p>
-      <w:pPr>
-        <w:pStyle w:val="Heading2"/>
-        <w:rPr>
-          <w:lang w:val="ru-RU"/>
-        </w:rPr>
-      </w:pPr>
-      <w:proofErr w:type="spellStart"/>
-      <w:r>
-        <w:rPr>
-          <w:lang w:val="ru-RU"/>
-        </w:rPr>
         <w:t>Функционални</w:t>
       </w:r>
-      <w:proofErr w:type="spellEnd"/>
     </w:p>
     <w:p>
       <w:pPr>
@@ -2187,14 +2003,12 @@
         </w:rPr>
         <w:t xml:space="preserve">, </w:t>
       </w:r>
-      <w:proofErr w:type="spellStart"/>
       <w:r>
         <w:rPr>
           <w:rFonts w:ascii="Arial" w:hAnsi="Arial" w:cs="Arial"/>
         </w:rPr>
         <w:t>Instragram</w:t>
       </w:r>
-      <w:proofErr w:type="spellEnd"/>
       <w:r>
         <w:rPr>
           <w:rFonts w:ascii="Arial" w:hAnsi="Arial" w:cs="Arial"/>
@@ -2277,7 +2091,6 @@
           <w:rFonts w:ascii="Arial" w:hAnsi="Arial" w:cs="Arial"/>
           <w:lang w:val="bg-BG"/>
         </w:rPr>
-        <w:lastRenderedPageBreak/>
         <w:t>Нерегистриран потребител има възможност да види демо и да разглежда публични сценарии на пътувания</w:t>
       </w:r>
     </w:p>
@@ -2303,6 +2116,7 @@
           <w:rFonts w:ascii="Arial" w:hAnsi="Arial" w:cs="Arial"/>
           <w:lang w:val="bg-BG"/>
         </w:rPr>
+        <w:lastRenderedPageBreak/>
         <w:t>Регистриран потребител може да създава списъци с необходими неща (и по категории)</w:t>
       </w:r>
     </w:p>
@@ -2619,14 +2433,12 @@
           <w:lang w:val="ru-RU"/>
         </w:rPr>
       </w:pPr>
-      <w:proofErr w:type="spellStart"/>
       <w:r>
         <w:rPr>
           <w:lang w:val="ru-RU"/>
         </w:rPr>
         <w:t>Нефункционални</w:t>
       </w:r>
-      <w:proofErr w:type="spellEnd"/>
     </w:p>
     <w:p>
       <w:pPr>
@@ -2917,38 +2729,22 @@
         <w:rPr>
           <w:lang w:val="ru-RU"/>
         </w:rPr>
-        <w:t xml:space="preserve">Случаи на </w:t>
-      </w:r>
-      <w:proofErr w:type="spellStart"/>
-      <w:r>
+        <w:t>Случаи на употреба</w:t>
+      </w:r>
+    </w:p>
+    <w:p>
+      <w:pPr>
+        <w:pStyle w:val="Heading2"/>
         <w:rPr>
           <w:lang w:val="ru-RU"/>
         </w:rPr>
-        <w:t>употреба</w:t>
-      </w:r>
-      <w:proofErr w:type="spellEnd"/>
-    </w:p>
-    <w:p>
-      <w:pPr>
-        <w:pStyle w:val="Heading2"/>
+      </w:pPr>
+      <w:r>
         <w:rPr>
           <w:lang w:val="ru-RU"/>
         </w:rPr>
-      </w:pPr>
-      <w:r>
-        <w:rPr>
-          <w:lang w:val="ru-RU"/>
-        </w:rPr>
-        <w:t xml:space="preserve">Описания на случаи на </w:t>
-      </w:r>
-      <w:proofErr w:type="spellStart"/>
-      <w:r>
-        <w:rPr>
-          <w:lang w:val="ru-RU"/>
-        </w:rPr>
-        <w:t>употреба</w:t>
-      </w:r>
-      <w:proofErr w:type="spellEnd"/>
+        <w:t>Описания на случаи на употреба</w:t>
+      </w:r>
     </w:p>
     <w:p>
       <w:pPr>
@@ -2979,14 +2775,12 @@
       <w:r>
         <w:t xml:space="preserve">Use-case </w:t>
       </w:r>
-      <w:proofErr w:type="spellStart"/>
       <w:r>
         <w:rPr>
           <w:lang w:val="ru-RU"/>
         </w:rPr>
         <w:t>Диаграми</w:t>
       </w:r>
-      <w:proofErr w:type="spellEnd"/>
     </w:p>
     <w:p>
       <w:pPr>
@@ -3000,66 +2794,299 @@
           <w:lang w:val="ru-RU"/>
         </w:rPr>
       </w:pPr>
+    </w:p>
+    <w:p>
+      <w:pPr>
+        <w:pStyle w:val="Heading2"/>
+        <w:numPr>
+          <w:ilvl w:val="0"/>
+          <w:numId w:val="0"/>
+        </w:numPr>
+        <w:ind w:left="720"/>
+        <w:rPr>
+          <w:lang w:val="ru-RU"/>
+        </w:rPr>
+      </w:pPr>
+    </w:p>
+    <w:p>
+      <w:pPr>
+        <w:pStyle w:val="Heading2"/>
+        <w:numPr>
+          <w:ilvl w:val="0"/>
+          <w:numId w:val="0"/>
+        </w:numPr>
+        <w:ind w:left="720"/>
+        <w:rPr>
+          <w:lang w:val="ru-RU"/>
+        </w:rPr>
+      </w:pPr>
+    </w:p>
+    <w:p>
+      <w:pPr>
+        <w:pStyle w:val="Heading2"/>
+        <w:numPr>
+          <w:ilvl w:val="0"/>
+          <w:numId w:val="0"/>
+        </w:numPr>
+        <w:ind w:left="720"/>
+        <w:rPr>
+          <w:lang w:val="ru-RU"/>
+        </w:rPr>
+      </w:pPr>
+    </w:p>
+    <w:p>
+      <w:pPr>
+        <w:pStyle w:val="Heading2"/>
+        <w:numPr>
+          <w:ilvl w:val="0"/>
+          <w:numId w:val="0"/>
+        </w:numPr>
+        <w:ind w:left="720"/>
+        <w:rPr>
+          <w:lang w:val="ru-RU"/>
+        </w:rPr>
+      </w:pPr>
+    </w:p>
+    <w:p>
+      <w:pPr>
+        <w:pStyle w:val="Heading2"/>
+        <w:numPr>
+          <w:ilvl w:val="0"/>
+          <w:numId w:val="0"/>
+        </w:numPr>
+        <w:ind w:left="720"/>
+        <w:rPr>
+          <w:lang w:val="ru-RU"/>
+        </w:rPr>
+      </w:pPr>
+    </w:p>
+    <w:p>
+      <w:pPr>
+        <w:pStyle w:val="Heading2"/>
+        <w:rPr>
+          <w:lang w:val="ru-RU"/>
+        </w:rPr>
+      </w:pPr>
+      <w:r>
+        <w:lastRenderedPageBreak/>
+        <w:t>Activity</w:t>
+      </w:r>
+      <w:r>
+        <w:rPr>
+          <w:lang w:val="ru-RU"/>
+        </w:rPr>
+        <w:t xml:space="preserve"> </w:t>
+      </w:r>
+      <w:r>
+        <w:t>diagrams</w:t>
+      </w:r>
+      <w:r>
+        <w:rPr>
+          <w:lang w:val="ru-RU"/>
+        </w:rPr>
+        <w:t xml:space="preserve"> за по-сложни сценарии</w:t>
+      </w:r>
+    </w:p>
+    <w:p>
+      <w:pPr>
+        <w:pStyle w:val="Heading2"/>
+        <w:numPr>
+          <w:ilvl w:val="0"/>
+          <w:numId w:val="13"/>
+        </w:numPr>
+        <w:rPr>
+          <w:color w:val="auto"/>
+          <w:lang w:val="ru-RU"/>
+        </w:rPr>
+      </w:pPr>
+      <w:r>
+        <w:rPr>
+          <w:noProof/>
+        </w:rPr>
+        <w:drawing>
+          <wp:anchor distT="0" distB="0" distL="114300" distR="114300" simplePos="0" relativeHeight="251657216" behindDoc="0" locked="0" layoutInCell="1" allowOverlap="1" wp14:anchorId="42DE68D6" wp14:editId="6968C03E">
+            <wp:simplePos x="0" y="0"/>
+            <wp:positionH relativeFrom="column">
+              <wp:posOffset>-312831</wp:posOffset>
+            </wp:positionH>
+            <wp:positionV relativeFrom="page">
+              <wp:posOffset>1454710</wp:posOffset>
+            </wp:positionV>
+            <wp:extent cx="6267450" cy="6852920"/>
+            <wp:effectExtent l="0" t="0" r="0" b="0"/>
+            <wp:wrapTopAndBottom/>
+            <wp:docPr id="1" name="Picture 1"/>
+            <wp:cNvGraphicFramePr>
+              <a:graphicFrameLocks xmlns:a="http://schemas.openxmlformats.org/drawingml/2006/main" noChangeAspect="1"/>
+            </wp:cNvGraphicFramePr>
+            <a:graphic xmlns:a="http://schemas.openxmlformats.org/drawingml/2006/main">
+              <a:graphicData uri="http://schemas.openxmlformats.org/drawingml/2006/picture">
+                <pic:pic xmlns:pic="http://schemas.openxmlformats.org/drawingml/2006/picture">
+                  <pic:nvPicPr>
+                    <pic:cNvPr id="1" name="RegisterWithSocialMediaActivityDiagram.PNG"/>
+                    <pic:cNvPicPr/>
+                  </pic:nvPicPr>
+                  <pic:blipFill>
+                    <a:blip r:embed="rId6">
+                      <a:extLst>
+                        <a:ext uri="{28A0092B-C50C-407E-A947-70E740481C1C}">
+                          <a14:useLocalDpi xmlns:a14="http://schemas.microsoft.com/office/drawing/2010/main" val="0"/>
+                        </a:ext>
+                      </a:extLst>
+                    </a:blip>
+                    <a:stretch>
+                      <a:fillRect/>
+                    </a:stretch>
+                  </pic:blipFill>
+                  <pic:spPr>
+                    <a:xfrm>
+                      <a:off x="0" y="0"/>
+                      <a:ext cx="6267450" cy="6852920"/>
+                    </a:xfrm>
+                    <a:prstGeom prst="rect">
+                      <a:avLst/>
+                    </a:prstGeom>
+                  </pic:spPr>
+                </pic:pic>
+              </a:graphicData>
+            </a:graphic>
+            <wp14:sizeRelH relativeFrom="margin">
+              <wp14:pctWidth>0</wp14:pctWidth>
+            </wp14:sizeRelH>
+            <wp14:sizeRelV relativeFrom="margin">
+              <wp14:pctHeight>0</wp14:pctHeight>
+            </wp14:sizeRelV>
+          </wp:anchor>
+        </w:drawing>
+      </w:r>
+      <w:r>
+        <w:rPr>
+          <w:color w:val="auto"/>
+          <w:lang w:val="ru-RU"/>
+        </w:rPr>
+        <w:t>Регистрация с акаунт от социална мрежа</w:t>
+      </w:r>
+    </w:p>
+    <w:p>
+      <w:pPr>
+        <w:pStyle w:val="Heading2"/>
+        <w:numPr>
+          <w:ilvl w:val="0"/>
+          <w:numId w:val="0"/>
+        </w:numPr>
+        <w:ind w:left="360"/>
+        <w:rPr>
+          <w:color w:val="auto"/>
+          <w:lang w:val="ru-RU"/>
+        </w:rPr>
+      </w:pPr>
+    </w:p>
+    <w:p>
+      <w:pPr>
+        <w:pStyle w:val="Heading2"/>
+        <w:numPr>
+          <w:ilvl w:val="0"/>
+          <w:numId w:val="13"/>
+        </w:numPr>
+        <w:rPr>
+          <w:color w:val="auto"/>
+          <w:lang w:val="ru-RU"/>
+        </w:rPr>
+      </w:pPr>
+      <w:r>
+        <w:rPr>
+          <w:noProof/>
+        </w:rPr>
+        <w:lastRenderedPageBreak/>
+        <w:drawing>
+          <wp:anchor distT="0" distB="0" distL="114300" distR="114300" simplePos="0" relativeHeight="251663360" behindDoc="0" locked="0" layoutInCell="1" allowOverlap="1" wp14:anchorId="2827C56E" wp14:editId="18CDD438">
+            <wp:simplePos x="0" y="0"/>
+            <wp:positionH relativeFrom="column">
+              <wp:posOffset>-133985</wp:posOffset>
+            </wp:positionH>
+            <wp:positionV relativeFrom="paragraph">
+              <wp:posOffset>439719</wp:posOffset>
+            </wp:positionV>
+            <wp:extent cx="6010564" cy="6773620"/>
+            <wp:effectExtent l="0" t="0" r="0" b="0"/>
+            <wp:wrapTopAndBottom/>
+            <wp:docPr id="3" name="Picture 3"/>
+            <wp:cNvGraphicFramePr>
+              <a:graphicFrameLocks xmlns:a="http://schemas.openxmlformats.org/drawingml/2006/main" noChangeAspect="1"/>
+            </wp:cNvGraphicFramePr>
+            <a:graphic xmlns:a="http://schemas.openxmlformats.org/drawingml/2006/main">
+              <a:graphicData uri="http://schemas.openxmlformats.org/drawingml/2006/picture">
+                <pic:pic xmlns:pic="http://schemas.openxmlformats.org/drawingml/2006/picture">
+                  <pic:nvPicPr>
+                    <pic:cNvPr id="3" name="UserPaysTotalExpensesActivityDiagram.PNG"/>
+                    <pic:cNvPicPr/>
+                  </pic:nvPicPr>
+                  <pic:blipFill>
+                    <a:blip r:embed="rId7">
+                      <a:extLst>
+                        <a:ext uri="{28A0092B-C50C-407E-A947-70E740481C1C}">
+                          <a14:useLocalDpi xmlns:a14="http://schemas.microsoft.com/office/drawing/2010/main" val="0"/>
+                        </a:ext>
+                      </a:extLst>
+                    </a:blip>
+                    <a:stretch>
+                      <a:fillRect/>
+                    </a:stretch>
+                  </pic:blipFill>
+                  <pic:spPr>
+                    <a:xfrm>
+                      <a:off x="0" y="0"/>
+                      <a:ext cx="6010564" cy="6773620"/>
+                    </a:xfrm>
+                    <a:prstGeom prst="rect">
+                      <a:avLst/>
+                    </a:prstGeom>
+                  </pic:spPr>
+                </pic:pic>
+              </a:graphicData>
+            </a:graphic>
+          </wp:anchor>
+        </w:drawing>
+      </w:r>
+      <w:r>
+        <w:rPr>
+          <w:color w:val="auto"/>
+          <w:lang w:val="ru-RU"/>
+        </w:rPr>
+        <w:t>Плажане на общата сума на пътуването</w:t>
+      </w:r>
       <w:bookmarkStart w:id="1" w:name="_GoBack"/>
       <w:bookmarkEnd w:id="1"/>
     </w:p>
     <w:p>
       <w:pPr>
         <w:pStyle w:val="Heading2"/>
+        <w:numPr>
+          <w:ilvl w:val="0"/>
+          <w:numId w:val="0"/>
+        </w:numPr>
+        <w:ind w:left="720" w:hanging="720"/>
         <w:rPr>
           <w:lang w:val="ru-RU"/>
         </w:rPr>
       </w:pPr>
-      <w:r>
-        <w:lastRenderedPageBreak/>
-        <w:t>Activity</w:t>
-      </w:r>
-      <w:r>
+    </w:p>
+    <w:p>
+      <w:pPr>
+        <w:pStyle w:val="Heading1"/>
         <w:rPr>
           <w:lang w:val="ru-RU"/>
         </w:rPr>
-        <w:t xml:space="preserve"> </w:t>
-      </w:r>
-      <w:r>
-        <w:t>diagrams</w:t>
-      </w:r>
+      </w:pPr>
       <w:r>
         <w:rPr>
           <w:lang w:val="ru-RU"/>
         </w:rPr>
-        <w:t xml:space="preserve"> за </w:t>
-      </w:r>
-      <w:proofErr w:type="spellStart"/>
-      <w:r>
-        <w:rPr>
-          <w:lang w:val="ru-RU"/>
-        </w:rPr>
-        <w:t>по-сложни</w:t>
-      </w:r>
-      <w:proofErr w:type="spellEnd"/>
-      <w:r>
-        <w:rPr>
-          <w:lang w:val="ru-RU"/>
-        </w:rPr>
-        <w:t xml:space="preserve"> сценарии</w:t>
-      </w:r>
-    </w:p>
-    <w:p>
-      <w:pPr>
-        <w:pStyle w:val="Heading1"/>
-        <w:rPr>
-          <w:lang w:val="ru-RU"/>
-        </w:rPr>
-      </w:pPr>
-      <w:r>
-        <w:rPr>
-          <w:lang w:val="ru-RU"/>
-        </w:rPr>
         <w:t>Речник</w:t>
       </w:r>
     </w:p>
     <w:sectPr>
-      <w:pgSz w:w="15840" w:h="12240" w:orient="landscape"/>
+      <w:pgSz w:w="11907" w:h="16839" w:code="9"/>
       <w:pgMar w:top="1440" w:right="1440" w:bottom="1440" w:left="1440" w:header="0" w:footer="0" w:gutter="0"/>
       <w:cols w:space="720"/>
       <w:formProt w:val="0"/>
@@ -3070,8 +3097,121 @@
 </file>
 
 <file path=word/numbering.xml><?xml version="1.0" encoding="utf-8"?>
-<w:numbering xmlns:wpc="http://schemas.microsoft.com/office/word/2010/wordprocessingCanvas" xmlns:cx="http://schemas.microsoft.com/office/drawing/2014/chartex" xmlns:cx1="http://schemas.microsoft.com/office/drawing/2015/9/8/chartex" xmlns:mc="http://schemas.openxmlformats.org/markup-compatibility/2006" xmlns:o="urn:schemas-microsoft-com:office:office" xmlns:r="http://schemas.openxmlformats.org/officeDocument/2006/relationships" xmlns:m="http://schemas.openxmlformats.org/officeDocument/2006/math" xmlns:v="urn:schemas-microsoft-com:vml" xmlns:wp14="http://schemas.microsoft.com/office/word/2010/wordprocessingDrawing" xmlns:wp="http://schemas.openxmlformats.org/drawingml/2006/wordprocessingDrawing" xmlns:w10="urn:schemas-microsoft-com:office:word" xmlns:w="http://schemas.openxmlformats.org/wordprocessingml/2006/main" xmlns:w14="http://schemas.microsoft.com/office/word/2010/wordml" xmlns:w15="http://schemas.microsoft.com/office/word/2012/wordml" xmlns:w16se="http://schemas.microsoft.com/office/word/2015/wordml/symex" xmlns:wpg="http://schemas.microsoft.com/office/word/2010/wordprocessingGroup" xmlns:wpi="http://schemas.microsoft.com/office/word/2010/wordprocessingInk" xmlns:wne="http://schemas.microsoft.com/office/word/2006/wordml" xmlns:wps="http://schemas.microsoft.com/office/word/2010/wordprocessingShape" mc:Ignorable="w14 w15 w16se wp14">
+<w:numbering xmlns:wpc="http://schemas.microsoft.com/office/word/2010/wordprocessingCanvas" xmlns:mc="http://schemas.openxmlformats.org/markup-compatibility/2006" xmlns:o="urn:schemas-microsoft-com:office:office" xmlns:r="http://schemas.openxmlformats.org/officeDocument/2006/relationships" xmlns:m="http://schemas.openxmlformats.org/officeDocument/2006/math" xmlns:v="urn:schemas-microsoft-com:vml" xmlns:wp14="http://schemas.microsoft.com/office/word/2010/wordprocessingDrawing" xmlns:wp="http://schemas.openxmlformats.org/drawingml/2006/wordprocessingDrawing" xmlns:w10="urn:schemas-microsoft-com:office:word" xmlns:w="http://schemas.openxmlformats.org/wordprocessingml/2006/main" xmlns:w14="http://schemas.microsoft.com/office/word/2010/wordml" xmlns:w15="http://schemas.microsoft.com/office/word/2012/wordml" xmlns:wpg="http://schemas.microsoft.com/office/word/2010/wordprocessingGroup" xmlns:wpi="http://schemas.microsoft.com/office/word/2010/wordprocessingInk" xmlns:wne="http://schemas.microsoft.com/office/word/2006/wordml" xmlns:wps="http://schemas.microsoft.com/office/word/2010/wordprocessingShape" mc:Ignorable="w14 w15 wp14">
   <w:abstractNum w:abstractNumId="0" w15:restartNumberingAfterBreak="0">
+    <w:nsid w:val="05BA55F7"/>
+    <w:multiLevelType w:val="hybridMultilevel"/>
+    <w:tmpl w:val="735E3F24"/>
+    <w:lvl w:ilvl="0" w:tplc="04090001">
+      <w:start w:val="1"/>
+      <w:numFmt w:val="bullet"/>
+      <w:lvlText w:val=""/>
+      <w:lvlJc w:val="left"/>
+      <w:pPr>
+        <w:ind w:left="2160" w:hanging="360"/>
+      </w:pPr>
+      <w:rPr>
+        <w:rFonts w:ascii="Symbol" w:hAnsi="Symbol" w:hint="default"/>
+      </w:rPr>
+    </w:lvl>
+    <w:lvl w:ilvl="1" w:tplc="04090003" w:tentative="1">
+      <w:start w:val="1"/>
+      <w:numFmt w:val="bullet"/>
+      <w:lvlText w:val="o"/>
+      <w:lvlJc w:val="left"/>
+      <w:pPr>
+        <w:ind w:left="2880" w:hanging="360"/>
+      </w:pPr>
+      <w:rPr>
+        <w:rFonts w:ascii="Courier New" w:hAnsi="Courier New" w:cs="Courier New" w:hint="default"/>
+      </w:rPr>
+    </w:lvl>
+    <w:lvl w:ilvl="2" w:tplc="04090005" w:tentative="1">
+      <w:start w:val="1"/>
+      <w:numFmt w:val="bullet"/>
+      <w:lvlText w:val=""/>
+      <w:lvlJc w:val="left"/>
+      <w:pPr>
+        <w:ind w:left="3600" w:hanging="360"/>
+      </w:pPr>
+      <w:rPr>
+        <w:rFonts w:ascii="Wingdings" w:hAnsi="Wingdings" w:hint="default"/>
+      </w:rPr>
+    </w:lvl>
+    <w:lvl w:ilvl="3" w:tplc="04090001" w:tentative="1">
+      <w:start w:val="1"/>
+      <w:numFmt w:val="bullet"/>
+      <w:lvlText w:val=""/>
+      <w:lvlJc w:val="left"/>
+      <w:pPr>
+        <w:ind w:left="4320" w:hanging="360"/>
+      </w:pPr>
+      <w:rPr>
+        <w:rFonts w:ascii="Symbol" w:hAnsi="Symbol" w:hint="default"/>
+      </w:rPr>
+    </w:lvl>
+    <w:lvl w:ilvl="4" w:tplc="04090003" w:tentative="1">
+      <w:start w:val="1"/>
+      <w:numFmt w:val="bullet"/>
+      <w:lvlText w:val="o"/>
+      <w:lvlJc w:val="left"/>
+      <w:pPr>
+        <w:ind w:left="5040" w:hanging="360"/>
+      </w:pPr>
+      <w:rPr>
+        <w:rFonts w:ascii="Courier New" w:hAnsi="Courier New" w:cs="Courier New" w:hint="default"/>
+      </w:rPr>
+    </w:lvl>
+    <w:lvl w:ilvl="5" w:tplc="04090005" w:tentative="1">
+      <w:start w:val="1"/>
+      <w:numFmt w:val="bullet"/>
+      <w:lvlText w:val=""/>
+      <w:lvlJc w:val="left"/>
+      <w:pPr>
+        <w:ind w:left="5760" w:hanging="360"/>
+      </w:pPr>
+      <w:rPr>
+        <w:rFonts w:ascii="Wingdings" w:hAnsi="Wingdings" w:hint="default"/>
+      </w:rPr>
+    </w:lvl>
+    <w:lvl w:ilvl="6" w:tplc="04090001" w:tentative="1">
+      <w:start w:val="1"/>
+      <w:numFmt w:val="bullet"/>
+      <w:lvlText w:val=""/>
+      <w:lvlJc w:val="left"/>
+      <w:pPr>
+        <w:ind w:left="6480" w:hanging="360"/>
+      </w:pPr>
+      <w:rPr>
+        <w:rFonts w:ascii="Symbol" w:hAnsi="Symbol" w:hint="default"/>
+      </w:rPr>
+    </w:lvl>
+    <w:lvl w:ilvl="7" w:tplc="04090003" w:tentative="1">
+      <w:start w:val="1"/>
+      <w:numFmt w:val="bullet"/>
+      <w:lvlText w:val="o"/>
+      <w:lvlJc w:val="left"/>
+      <w:pPr>
+        <w:ind w:left="7200" w:hanging="360"/>
+      </w:pPr>
+      <w:rPr>
+        <w:rFonts w:ascii="Courier New" w:hAnsi="Courier New" w:cs="Courier New" w:hint="default"/>
+      </w:rPr>
+    </w:lvl>
+    <w:lvl w:ilvl="8" w:tplc="04090005" w:tentative="1">
+      <w:start w:val="1"/>
+      <w:numFmt w:val="bullet"/>
+      <w:lvlText w:val=""/>
+      <w:lvlJc w:val="left"/>
+      <w:pPr>
+        <w:ind w:left="7920" w:hanging="360"/>
+      </w:pPr>
+      <w:rPr>
+        <w:rFonts w:ascii="Wingdings" w:hAnsi="Wingdings" w:hint="default"/>
+      </w:rPr>
+    </w:lvl>
+  </w:abstractNum>
+  <w:abstractNum w:abstractNumId="1" w15:restartNumberingAfterBreak="0">
     <w:nsid w:val="06E9531C"/>
     <w:multiLevelType w:val="multilevel"/>
     <w:tmpl w:val="491C2594"/>
@@ -3166,7 +3306,7 @@
       </w:pPr>
     </w:lvl>
   </w:abstractNum>
-  <w:abstractNum w:abstractNumId="1" w15:restartNumberingAfterBreak="0">
+  <w:abstractNum w:abstractNumId="2" w15:restartNumberingAfterBreak="0">
     <w:nsid w:val="0B0C7234"/>
     <w:multiLevelType w:val="multilevel"/>
     <w:tmpl w:val="00ECA8EE"/>
@@ -3306,7 +3446,7 @@
       </w:rPr>
     </w:lvl>
   </w:abstractNum>
-  <w:abstractNum w:abstractNumId="2" w15:restartNumberingAfterBreak="0">
+  <w:abstractNum w:abstractNumId="3" w15:restartNumberingAfterBreak="0">
     <w:nsid w:val="10122429"/>
     <w:multiLevelType w:val="multilevel"/>
     <w:tmpl w:val="CC821386"/>
@@ -3392,7 +3532,7 @@
       </w:pPr>
     </w:lvl>
   </w:abstractNum>
-  <w:abstractNum w:abstractNumId="3" w15:restartNumberingAfterBreak="0">
+  <w:abstractNum w:abstractNumId="4" w15:restartNumberingAfterBreak="0">
     <w:nsid w:val="1F5D5791"/>
     <w:multiLevelType w:val="multilevel"/>
     <w:tmpl w:val="20CEDA04"/>
@@ -3532,7 +3672,7 @@
       </w:rPr>
     </w:lvl>
   </w:abstractNum>
-  <w:abstractNum w:abstractNumId="4" w15:restartNumberingAfterBreak="0">
+  <w:abstractNum w:abstractNumId="5" w15:restartNumberingAfterBreak="0">
     <w:nsid w:val="262D37EB"/>
     <w:multiLevelType w:val="multilevel"/>
     <w:tmpl w:val="CCCC3AE4"/>
@@ -3672,7 +3812,7 @@
       </w:rPr>
     </w:lvl>
   </w:abstractNum>
-  <w:abstractNum w:abstractNumId="5" w15:restartNumberingAfterBreak="0">
+  <w:abstractNum w:abstractNumId="6" w15:restartNumberingAfterBreak="0">
     <w:nsid w:val="295971C2"/>
     <w:multiLevelType w:val="multilevel"/>
     <w:tmpl w:val="DA44108C"/>
@@ -3812,7 +3952,7 @@
       </w:rPr>
     </w:lvl>
   </w:abstractNum>
-  <w:abstractNum w:abstractNumId="6" w15:restartNumberingAfterBreak="0">
+  <w:abstractNum w:abstractNumId="7" w15:restartNumberingAfterBreak="0">
     <w:nsid w:val="2AA82719"/>
     <w:multiLevelType w:val="multilevel"/>
     <w:tmpl w:val="6AA6EED0"/>
@@ -3953,7 +4093,7 @@
       </w:rPr>
     </w:lvl>
   </w:abstractNum>
-  <w:abstractNum w:abstractNumId="7" w15:restartNumberingAfterBreak="0">
+  <w:abstractNum w:abstractNumId="8" w15:restartNumberingAfterBreak="0">
     <w:nsid w:val="2C8E1044"/>
     <w:multiLevelType w:val="multilevel"/>
     <w:tmpl w:val="47DC13D6"/>
@@ -4094,7 +4234,233 @@
       </w:rPr>
     </w:lvl>
   </w:abstractNum>
-  <w:abstractNum w:abstractNumId="8" w15:restartNumberingAfterBreak="0">
+  <w:abstractNum w:abstractNumId="9" w15:restartNumberingAfterBreak="0">
+    <w:nsid w:val="45E23472"/>
+    <w:multiLevelType w:val="hybridMultilevel"/>
+    <w:tmpl w:val="B7A27846"/>
+    <w:lvl w:ilvl="0" w:tplc="04090001">
+      <w:start w:val="1"/>
+      <w:numFmt w:val="bullet"/>
+      <w:lvlText w:val=""/>
+      <w:lvlJc w:val="left"/>
+      <w:pPr>
+        <w:ind w:left="360" w:hanging="360"/>
+      </w:pPr>
+      <w:rPr>
+        <w:rFonts w:ascii="Symbol" w:hAnsi="Symbol" w:hint="default"/>
+      </w:rPr>
+    </w:lvl>
+    <w:lvl w:ilvl="1" w:tplc="04090003" w:tentative="1">
+      <w:start w:val="1"/>
+      <w:numFmt w:val="bullet"/>
+      <w:lvlText w:val="o"/>
+      <w:lvlJc w:val="left"/>
+      <w:pPr>
+        <w:ind w:left="1080" w:hanging="360"/>
+      </w:pPr>
+      <w:rPr>
+        <w:rFonts w:ascii="Courier New" w:hAnsi="Courier New" w:cs="Courier New" w:hint="default"/>
+      </w:rPr>
+    </w:lvl>
+    <w:lvl w:ilvl="2" w:tplc="04090005" w:tentative="1">
+      <w:start w:val="1"/>
+      <w:numFmt w:val="bullet"/>
+      <w:lvlText w:val=""/>
+      <w:lvlJc w:val="left"/>
+      <w:pPr>
+        <w:ind w:left="1800" w:hanging="360"/>
+      </w:pPr>
+      <w:rPr>
+        <w:rFonts w:ascii="Wingdings" w:hAnsi="Wingdings" w:hint="default"/>
+      </w:rPr>
+    </w:lvl>
+    <w:lvl w:ilvl="3" w:tplc="04090001" w:tentative="1">
+      <w:start w:val="1"/>
+      <w:numFmt w:val="bullet"/>
+      <w:lvlText w:val=""/>
+      <w:lvlJc w:val="left"/>
+      <w:pPr>
+        <w:ind w:left="2520" w:hanging="360"/>
+      </w:pPr>
+      <w:rPr>
+        <w:rFonts w:ascii="Symbol" w:hAnsi="Symbol" w:hint="default"/>
+      </w:rPr>
+    </w:lvl>
+    <w:lvl w:ilvl="4" w:tplc="04090003" w:tentative="1">
+      <w:start w:val="1"/>
+      <w:numFmt w:val="bullet"/>
+      <w:lvlText w:val="o"/>
+      <w:lvlJc w:val="left"/>
+      <w:pPr>
+        <w:ind w:left="3240" w:hanging="360"/>
+      </w:pPr>
+      <w:rPr>
+        <w:rFonts w:ascii="Courier New" w:hAnsi="Courier New" w:cs="Courier New" w:hint="default"/>
+      </w:rPr>
+    </w:lvl>
+    <w:lvl w:ilvl="5" w:tplc="04090005" w:tentative="1">
+      <w:start w:val="1"/>
+      <w:numFmt w:val="bullet"/>
+      <w:lvlText w:val=""/>
+      <w:lvlJc w:val="left"/>
+      <w:pPr>
+        <w:ind w:left="3960" w:hanging="360"/>
+      </w:pPr>
+      <w:rPr>
+        <w:rFonts w:ascii="Wingdings" w:hAnsi="Wingdings" w:hint="default"/>
+      </w:rPr>
+    </w:lvl>
+    <w:lvl w:ilvl="6" w:tplc="04090001" w:tentative="1">
+      <w:start w:val="1"/>
+      <w:numFmt w:val="bullet"/>
+      <w:lvlText w:val=""/>
+      <w:lvlJc w:val="left"/>
+      <w:pPr>
+        <w:ind w:left="4680" w:hanging="360"/>
+      </w:pPr>
+      <w:rPr>
+        <w:rFonts w:ascii="Symbol" w:hAnsi="Symbol" w:hint="default"/>
+      </w:rPr>
+    </w:lvl>
+    <w:lvl w:ilvl="7" w:tplc="04090003" w:tentative="1">
+      <w:start w:val="1"/>
+      <w:numFmt w:val="bullet"/>
+      <w:lvlText w:val="o"/>
+      <w:lvlJc w:val="left"/>
+      <w:pPr>
+        <w:ind w:left="5400" w:hanging="360"/>
+      </w:pPr>
+      <w:rPr>
+        <w:rFonts w:ascii="Courier New" w:hAnsi="Courier New" w:cs="Courier New" w:hint="default"/>
+      </w:rPr>
+    </w:lvl>
+    <w:lvl w:ilvl="8" w:tplc="04090005" w:tentative="1">
+      <w:start w:val="1"/>
+      <w:numFmt w:val="bullet"/>
+      <w:lvlText w:val=""/>
+      <w:lvlJc w:val="left"/>
+      <w:pPr>
+        <w:ind w:left="6120" w:hanging="360"/>
+      </w:pPr>
+      <w:rPr>
+        <w:rFonts w:ascii="Wingdings" w:hAnsi="Wingdings" w:hint="default"/>
+      </w:rPr>
+    </w:lvl>
+  </w:abstractNum>
+  <w:abstractNum w:abstractNumId="10" w15:restartNumberingAfterBreak="0">
+    <w:nsid w:val="4FFE03C2"/>
+    <w:multiLevelType w:val="hybridMultilevel"/>
+    <w:tmpl w:val="8B5A6944"/>
+    <w:lvl w:ilvl="0" w:tplc="04090001">
+      <w:start w:val="1"/>
+      <w:numFmt w:val="bullet"/>
+      <w:lvlText w:val=""/>
+      <w:lvlJc w:val="left"/>
+      <w:pPr>
+        <w:ind w:left="720" w:hanging="360"/>
+      </w:pPr>
+      <w:rPr>
+        <w:rFonts w:ascii="Symbol" w:hAnsi="Symbol" w:hint="default"/>
+      </w:rPr>
+    </w:lvl>
+    <w:lvl w:ilvl="1" w:tplc="04090001">
+      <w:start w:val="1"/>
+      <w:numFmt w:val="bullet"/>
+      <w:lvlText w:val=""/>
+      <w:lvlJc w:val="left"/>
+      <w:pPr>
+        <w:ind w:left="1440" w:hanging="360"/>
+      </w:pPr>
+      <w:rPr>
+        <w:rFonts w:ascii="Symbol" w:hAnsi="Symbol" w:hint="default"/>
+      </w:rPr>
+    </w:lvl>
+    <w:lvl w:ilvl="2" w:tplc="04090005">
+      <w:start w:val="1"/>
+      <w:numFmt w:val="bullet"/>
+      <w:lvlText w:val=""/>
+      <w:lvlJc w:val="left"/>
+      <w:pPr>
+        <w:ind w:left="2160" w:hanging="360"/>
+      </w:pPr>
+      <w:rPr>
+        <w:rFonts w:ascii="Wingdings" w:hAnsi="Wingdings" w:hint="default"/>
+      </w:rPr>
+    </w:lvl>
+    <w:lvl w:ilvl="3" w:tplc="04090001" w:tentative="1">
+      <w:start w:val="1"/>
+      <w:numFmt w:val="bullet"/>
+      <w:lvlText w:val=""/>
+      <w:lvlJc w:val="left"/>
+      <w:pPr>
+        <w:ind w:left="2880" w:hanging="360"/>
+      </w:pPr>
+      <w:rPr>
+        <w:rFonts w:ascii="Symbol" w:hAnsi="Symbol" w:hint="default"/>
+      </w:rPr>
+    </w:lvl>
+    <w:lvl w:ilvl="4" w:tplc="04090003" w:tentative="1">
+      <w:start w:val="1"/>
+      <w:numFmt w:val="bullet"/>
+      <w:lvlText w:val="o"/>
+      <w:lvlJc w:val="left"/>
+      <w:pPr>
+        <w:ind w:left="3600" w:hanging="360"/>
+      </w:pPr>
+      <w:rPr>
+        <w:rFonts w:ascii="Courier New" w:hAnsi="Courier New" w:cs="Courier New" w:hint="default"/>
+      </w:rPr>
+    </w:lvl>
+    <w:lvl w:ilvl="5" w:tplc="04090005" w:tentative="1">
+      <w:start w:val="1"/>
+      <w:numFmt w:val="bullet"/>
+      <w:lvlText w:val=""/>
+      <w:lvlJc w:val="left"/>
+      <w:pPr>
+        <w:ind w:left="4320" w:hanging="360"/>
+      </w:pPr>
+      <w:rPr>
+        <w:rFonts w:ascii="Wingdings" w:hAnsi="Wingdings" w:hint="default"/>
+      </w:rPr>
+    </w:lvl>
+    <w:lvl w:ilvl="6" w:tplc="04090001" w:tentative="1">
+      <w:start w:val="1"/>
+      <w:numFmt w:val="bullet"/>
+      <w:lvlText w:val=""/>
+      <w:lvlJc w:val="left"/>
+      <w:pPr>
+        <w:ind w:left="5040" w:hanging="360"/>
+      </w:pPr>
+      <w:rPr>
+        <w:rFonts w:ascii="Symbol" w:hAnsi="Symbol" w:hint="default"/>
+      </w:rPr>
+    </w:lvl>
+    <w:lvl w:ilvl="7" w:tplc="04090003" w:tentative="1">
+      <w:start w:val="1"/>
+      <w:numFmt w:val="bullet"/>
+      <w:lvlText w:val="o"/>
+      <w:lvlJc w:val="left"/>
+      <w:pPr>
+        <w:ind w:left="5760" w:hanging="360"/>
+      </w:pPr>
+      <w:rPr>
+        <w:rFonts w:ascii="Courier New" w:hAnsi="Courier New" w:cs="Courier New" w:hint="default"/>
+      </w:rPr>
+    </w:lvl>
+    <w:lvl w:ilvl="8" w:tplc="04090005" w:tentative="1">
+      <w:start w:val="1"/>
+      <w:numFmt w:val="bullet"/>
+      <w:lvlText w:val=""/>
+      <w:lvlJc w:val="left"/>
+      <w:pPr>
+        <w:ind w:left="6480" w:hanging="360"/>
+      </w:pPr>
+      <w:rPr>
+        <w:rFonts w:ascii="Wingdings" w:hAnsi="Wingdings" w:hint="default"/>
+      </w:rPr>
+    </w:lvl>
+  </w:abstractNum>
+  <w:abstractNum w:abstractNumId="11" w15:restartNumberingAfterBreak="0">
     <w:nsid w:val="525A0FC7"/>
     <w:multiLevelType w:val="multilevel"/>
     <w:tmpl w:val="0B8AF0AC"/>
@@ -4234,10 +4600,10 @@
       </w:rPr>
     </w:lvl>
   </w:abstractNum>
-  <w:abstractNum w:abstractNumId="9" w15:restartNumberingAfterBreak="0">
+  <w:abstractNum w:abstractNumId="12" w15:restartNumberingAfterBreak="0">
     <w:nsid w:val="7CA35334"/>
     <w:multiLevelType w:val="hybridMultilevel"/>
-    <w:tmpl w:val="7DB86254"/>
+    <w:tmpl w:val="BD3AF41E"/>
     <w:lvl w:ilvl="0" w:tplc="04090001">
       <w:start w:val="1"/>
       <w:numFmt w:val="bullet"/>
@@ -4250,16 +4616,15 @@
         <w:rFonts w:ascii="Symbol" w:hAnsi="Symbol" w:hint="default"/>
       </w:rPr>
     </w:lvl>
-    <w:lvl w:ilvl="1" w:tplc="04090003" w:tentative="1">
-      <w:start w:val="1"/>
-      <w:numFmt w:val="bullet"/>
-      <w:lvlText w:val="o"/>
+    <w:lvl w:ilvl="1" w:tplc="A270165E">
+      <w:numFmt w:val="bullet"/>
+      <w:lvlText w:val="-"/>
       <w:lvlJc w:val="left"/>
       <w:pPr>
         <w:ind w:left="1440" w:hanging="360"/>
       </w:pPr>
       <w:rPr>
-        <w:rFonts w:ascii="Courier New" w:hAnsi="Courier New" w:cs="Courier New" w:hint="default"/>
+        <w:rFonts w:ascii="Arial" w:eastAsia="Times New Roman" w:hAnsi="Arial" w:cs="Arial" w:hint="default"/>
       </w:rPr>
     </w:lvl>
     <w:lvl w:ilvl="2" w:tplc="04090005" w:tentative="1">
@@ -4348,40 +4713,49 @@
     </w:lvl>
   </w:abstractNum>
   <w:num w:numId="1">
+    <w:abstractNumId w:val="1"/>
+  </w:num>
+  <w:num w:numId="2">
+    <w:abstractNumId w:val="3"/>
+  </w:num>
+  <w:num w:numId="3">
+    <w:abstractNumId w:val="4"/>
+  </w:num>
+  <w:num w:numId="4">
+    <w:abstractNumId w:val="6"/>
+  </w:num>
+  <w:num w:numId="5">
+    <w:abstractNumId w:val="2"/>
+  </w:num>
+  <w:num w:numId="6">
+    <w:abstractNumId w:val="5"/>
+  </w:num>
+  <w:num w:numId="7">
+    <w:abstractNumId w:val="11"/>
+  </w:num>
+  <w:num w:numId="8">
+    <w:abstractNumId w:val="8"/>
+  </w:num>
+  <w:num w:numId="9">
+    <w:abstractNumId w:val="7"/>
+  </w:num>
+  <w:num w:numId="10">
+    <w:abstractNumId w:val="12"/>
+  </w:num>
+  <w:num w:numId="11">
     <w:abstractNumId w:val="0"/>
   </w:num>
-  <w:num w:numId="2">
-    <w:abstractNumId w:val="2"/>
+  <w:num w:numId="12">
+    <w:abstractNumId w:val="10"/>
   </w:num>
-  <w:num w:numId="3">
-    <w:abstractNumId w:val="3"/>
-  </w:num>
-  <w:num w:numId="4">
-    <w:abstractNumId w:val="5"/>
-  </w:num>
-  <w:num w:numId="5">
-    <w:abstractNumId w:val="1"/>
-  </w:num>
-  <w:num w:numId="6">
-    <w:abstractNumId w:val="4"/>
-  </w:num>
-  <w:num w:numId="7">
-    <w:abstractNumId w:val="8"/>
-  </w:num>
-  <w:num w:numId="8">
-    <w:abstractNumId w:val="7"/>
-  </w:num>
-  <w:num w:numId="9">
-    <w:abstractNumId w:val="6"/>
-  </w:num>
-  <w:num w:numId="10">
+  <w:num w:numId="13">
     <w:abstractNumId w:val="9"/>
   </w:num>
 </w:numbering>
 </file>
 
 <file path=word/styles.xml><?xml version="1.0" encoding="utf-8"?>
-<w:styles xmlns:mc="http://schemas.openxmlformats.org/markup-compatibility/2006" xmlns:r="http://schemas.openxmlformats.org/officeDocument/2006/relationships" xmlns:w="http://schemas.openxmlformats.org/wordprocessingml/2006/main" xmlns:w14="http://schemas.microsoft.com/office/word/2010/wordml" xmlns:w15="http://schemas.microsoft.com/office/word/2012/wordml" xmlns:w16se="http://schemas.microsoft.com/office/word/2015/wordml/symex" mc:Ignorable="w14 w15 w16se">
+<w:styles xmlns:mc="http://schemas.openxmlformats.org/markup-compatibility/2006" xmlns:r="http://schemas.openxmlformats.org/officeDocument/2006/relationships" xmlns:w="http://schemas.openxmlformats.org/wordprocessingml/2006/main" xmlns:w14="http://schemas.microsoft.com/office/word/2010/wordml" xmlns:w15="http://schemas.microsoft.com/office/word/2012/wordml" mc:Ignorable="w14 w15">
   <w:docDefaults>
     <w:rPrDefault>
       <w:rPr>
@@ -4822,6 +5196,7 @@
   <w:style w:type="character" w:default="1" w:styleId="DefaultParagraphFont">
     <w:name w:val="Default Paragraph Font"/>
     <w:uiPriority w:val="1"/>
+    <w:semiHidden/>
     <w:unhideWhenUsed/>
   </w:style>
   <w:style w:type="table" w:default="1" w:styleId="TableNormal">
@@ -5990,7 +6365,7 @@
 </file>
 
 <file path=customXml/itemProps1.xml><?xml version="1.0" encoding="utf-8"?>
-<ds:datastoreItem xmlns:ds="http://schemas.openxmlformats.org/officeDocument/2006/customXml" ds:itemID="{9697167A-B3A9-4FBA-96D8-24C3E63A8EE0}">
+<ds:datastoreItem xmlns:ds="http://schemas.openxmlformats.org/officeDocument/2006/customXml" ds:itemID="{2B4824F6-B933-4A69-8C50-EDAF8C8E1DDF}">
   <ds:schemaRefs>
     <ds:schemaRef ds:uri="http://schemas.openxmlformats.org/officeDocument/2006/bibliography"/>
   </ds:schemaRefs>

</xml_diff>